<commit_message>
Risk Management Doc updated with Risk Check-Box & Risk Register
Risk Management Doc updated with Risk Check-Box & Risk Register, both of them are available externally as well in the Risk Register.xlsx document.
</commit_message>
<xml_diff>
--- a/MGMT/PLAN/PP/WORK IN PROGRESS/Risk Management.docx
+++ b/MGMT/PLAN/PP/WORK IN PROGRESS/Risk Management.docx
@@ -13,23 +13,23 @@
         </w:rPr>
       </w:pPr>
     </w:p>
-    <w:bookmarkStart w:id="0" w:name="h.b5vgj4y2rzkz" w:colFirst="0" w:colLast="0"/>
-    <w:bookmarkStart w:id="1" w:name="h.n6qrukq9df3j" w:colFirst="0" w:colLast="0"/>
-    <w:bookmarkStart w:id="2" w:name="h.3znysh7" w:colFirst="0" w:colLast="0"/>
-    <w:bookmarkStart w:id="3" w:name="_Hlk480814329"/>
-    <w:bookmarkEnd w:id="0"/>
-    <w:bookmarkEnd w:id="1"/>
-    <w:bookmarkEnd w:id="2"/>
-    <w:bookmarkEnd w:id="3"/>
-    <w:p>
-      <w:pPr>
-        <w:rPr>
-          <w:rFonts w:ascii="Arial" w:hAnsi="Arial" w:cs="Arial"/>
-          <w:color w:val="000000" w:themeColor="text1"/>
-          <w:sz w:val="20"/>
-          <w:szCs w:val="20"/>
-        </w:rPr>
-      </w:pPr>
+    <w:p>
+      <w:pPr>
+        <w:rPr>
+          <w:rFonts w:ascii="Arial" w:hAnsi="Arial" w:cs="Arial"/>
+          <w:color w:val="000000" w:themeColor="text1"/>
+          <w:sz w:val="20"/>
+          <w:szCs w:val="20"/>
+        </w:rPr>
+      </w:pPr>
+      <w:bookmarkStart w:id="0" w:name="h.b5vgj4y2rzkz" w:colFirst="0" w:colLast="0"/>
+      <w:bookmarkStart w:id="1" w:name="h.n6qrukq9df3j" w:colFirst="0" w:colLast="0"/>
+      <w:bookmarkStart w:id="2" w:name="h.3znysh7" w:colFirst="0" w:colLast="0"/>
+      <w:bookmarkStart w:id="3" w:name="_Hlk480814329"/>
+      <w:bookmarkEnd w:id="0"/>
+      <w:bookmarkEnd w:id="1"/>
+      <w:bookmarkEnd w:id="2"/>
+      <w:bookmarkEnd w:id="3"/>
       <w:r>
         <w:rPr>
           <w:rFonts w:ascii="Arial" w:hAnsi="Arial" w:cs="Arial"/>
@@ -42,7 +42,7 @@
         <mc:AlternateContent>
           <mc:Choice Requires="wps">
             <w:drawing>
-              <wp:anchor distT="0" distB="0" distL="114300" distR="114300" simplePos="0" relativeHeight="251658240" behindDoc="0" locked="0" layoutInCell="1" allowOverlap="1" wp14:anchorId="0BB94986" wp14:editId="5E463F11">
+              <wp:anchor distT="0" distB="0" distL="114300" distR="114300" simplePos="0" relativeHeight="251658240" behindDoc="0" locked="0" layoutInCell="1" allowOverlap="1" wp14:anchorId="4D5403F1" wp14:editId="2B2819A1">
                 <wp:simplePos x="0" y="0"/>
                 <wp:positionH relativeFrom="margin">
                   <wp:posOffset>76200</wp:posOffset>
@@ -154,10 +154,10 @@
                                 <w:lang w:val="en-GB" w:eastAsia="en-GB" w:bidi="ar-SA"/>
                               </w:rPr>
                               <w:drawing>
-                                <wp:inline distT="0" distB="0" distL="0" distR="0" wp14:anchorId="2770D710" wp14:editId="2EF73723">
+                                <wp:inline distT="0" distB="0" distL="0" distR="0" wp14:anchorId="3D03C472" wp14:editId="54942713">
                                   <wp:extent cx="1531620" cy="304744"/>
                                   <wp:effectExtent l="0" t="0" r="0" b="635"/>
-                                  <wp:docPr id="5" name="Picture 2"/>
+                                  <wp:docPr id="6" name="Picture 2"/>
                                   <wp:cNvGraphicFramePr>
                                     <a:graphicFrameLocks xmlns:a="http://schemas.openxmlformats.org/drawingml/2006/main" noChangeAspect="1"/>
                                   </wp:cNvGraphicFramePr>
@@ -390,10 +390,10 @@
                           <w:lang w:val="en-GB" w:eastAsia="en-GB" w:bidi="ar-SA"/>
                         </w:rPr>
                         <w:drawing>
-                          <wp:inline distT="0" distB="0" distL="0" distR="0" wp14:anchorId="2770D710" wp14:editId="2EF73723">
+                          <wp:inline distT="0" distB="0" distL="0" distR="0" wp14:anchorId="3D03C472" wp14:editId="54942713">
                             <wp:extent cx="1531620" cy="304744"/>
                             <wp:effectExtent l="0" t="0" r="0" b="635"/>
-                            <wp:docPr id="5" name="Picture 2"/>
+                            <wp:docPr id="6" name="Picture 2"/>
                             <wp:cNvGraphicFramePr>
                               <a:graphicFrameLocks xmlns:a="http://schemas.openxmlformats.org/drawingml/2006/main" noChangeAspect="1"/>
                             </wp:cNvGraphicFramePr>
@@ -407,7 +407,7 @@
                                     </pic:cNvPicPr>
                                   </pic:nvPicPr>
                                   <pic:blipFill>
-                                    <a:blip r:embed="rId10">
+                                    <a:blip r:embed="rId9">
                                       <a:extLst>
                                         <a:ext uri="{28A0092B-C50C-407E-A947-70E740481C1C}">
                                           <a14:useLocalDpi xmlns:a14="http://schemas.microsoft.com/office/drawing/2010/main" val="0"/>
@@ -3186,7 +3186,7 @@
             </w:rPr>
             <w:fldChar w:fldCharType="separate"/>
           </w:r>
-          <w:hyperlink w:anchor="_Toc509667074" w:history="1">
+          <w:hyperlink w:anchor="_Toc510191044" w:history="1">
             <w:r>
               <w:rPr>
                 <w:rStyle w:val="Hyperlink"/>
@@ -3231,7 +3231,7 @@
                 <w:noProof/>
                 <w:webHidden/>
               </w:rPr>
-              <w:instrText xml:space="preserve"> PAGEREF _Toc509667074 \h </w:instrText>
+              <w:instrText xml:space="preserve"> PAGEREF _Toc510191044 \h </w:instrText>
             </w:r>
             <w:r>
               <w:rPr>
@@ -3278,7 +3278,7 @@
               <w:lang w:val="en-GB" w:eastAsia="en-GB" w:bidi="ar-SA"/>
             </w:rPr>
           </w:pPr>
-          <w:hyperlink w:anchor="_Toc509667075" w:history="1">
+          <w:hyperlink w:anchor="_Toc510191045" w:history="1">
             <w:r>
               <w:rPr>
                 <w:rStyle w:val="Hyperlink"/>
@@ -3323,7 +3323,7 @@
                 <w:noProof/>
                 <w:webHidden/>
               </w:rPr>
-              <w:instrText xml:space="preserve"> PAGEREF _Toc509667075 \h </w:instrText>
+              <w:instrText xml:space="preserve"> PAGEREF _Toc510191045 \h </w:instrText>
             </w:r>
             <w:r>
               <w:rPr>
@@ -3370,7 +3370,7 @@
               <w:lang w:val="en-GB" w:eastAsia="en-GB" w:bidi="ar-SA"/>
             </w:rPr>
           </w:pPr>
-          <w:hyperlink w:anchor="_Toc509667076" w:history="1">
+          <w:hyperlink w:anchor="_Toc510191046" w:history="1">
             <w:r>
               <w:rPr>
                 <w:rStyle w:val="Hyperlink"/>
@@ -3415,7 +3415,7 @@
                 <w:noProof/>
                 <w:webHidden/>
               </w:rPr>
-              <w:instrText xml:space="preserve"> PAGEREF _Toc509667076 \h </w:instrText>
+              <w:instrText xml:space="preserve"> PAGEREF _Toc510191046 \h </w:instrText>
             </w:r>
             <w:r>
               <w:rPr>
@@ -3436,6 +3436,98 @@
                 <w:webHidden/>
               </w:rPr>
               <w:t>4</w:t>
+            </w:r>
+            <w:r>
+              <w:rPr>
+                <w:noProof/>
+                <w:webHidden/>
+              </w:rPr>
+              <w:fldChar w:fldCharType="end"/>
+            </w:r>
+          </w:hyperlink>
+        </w:p>
+        <w:p>
+          <w:pPr>
+            <w:pStyle w:val="TOC2"/>
+            <w:tabs>
+              <w:tab w:val="left" w:pos="880"/>
+              <w:tab w:val="right" w:leader="dot" w:pos="9350"/>
+            </w:tabs>
+            <w:rPr>
+              <w:rFonts w:asciiTheme="minorHAnsi" w:eastAsiaTheme="minorEastAsia" w:hAnsiTheme="minorHAnsi" w:cstheme="minorBidi"/>
+              <w:noProof/>
+              <w:kern w:val="0"/>
+              <w:sz w:val="22"/>
+              <w:szCs w:val="22"/>
+              <w:lang w:val="en-GB" w:eastAsia="en-GB" w:bidi="ar-SA"/>
+            </w:rPr>
+          </w:pPr>
+          <w:hyperlink w:anchor="_Toc510191047" w:history="1">
+            <w:r>
+              <w:rPr>
+                <w:rStyle w:val="Hyperlink"/>
+                <w:noProof/>
+              </w:rPr>
+              <w:t>2.1</w:t>
+            </w:r>
+            <w:r>
+              <w:rPr>
+                <w:rFonts w:asciiTheme="minorHAnsi" w:eastAsiaTheme="minorEastAsia" w:hAnsiTheme="minorHAnsi" w:cstheme="minorBidi"/>
+                <w:noProof/>
+                <w:kern w:val="0"/>
+                <w:sz w:val="22"/>
+                <w:szCs w:val="22"/>
+                <w:lang w:val="en-GB" w:eastAsia="en-GB" w:bidi="ar-SA"/>
+              </w:rPr>
+              <w:tab/>
+            </w:r>
+            <w:r>
+              <w:rPr>
+                <w:rStyle w:val="Hyperlink"/>
+                <w:noProof/>
+              </w:rPr>
+              <w:t>Risk Assessment Questionnaire</w:t>
+            </w:r>
+            <w:r>
+              <w:rPr>
+                <w:noProof/>
+                <w:webHidden/>
+              </w:rPr>
+              <w:tab/>
+            </w:r>
+            <w:r>
+              <w:rPr>
+                <w:noProof/>
+                <w:webHidden/>
+              </w:rPr>
+              <w:fldChar w:fldCharType="begin"/>
+            </w:r>
+            <w:r>
+              <w:rPr>
+                <w:noProof/>
+                <w:webHidden/>
+              </w:rPr>
+              <w:instrText xml:space="preserve"> PAGEREF _Toc510191047 \h </w:instrText>
+            </w:r>
+            <w:r>
+              <w:rPr>
+                <w:noProof/>
+                <w:webHidden/>
+              </w:rPr>
+            </w:r>
+            <w:r>
+              <w:rPr>
+                <w:noProof/>
+                <w:webHidden/>
+              </w:rPr>
+              <w:fldChar w:fldCharType="separate"/>
+            </w:r>
+            <w:r>
+              <w:rPr>
+                <w:noProof/>
+                <w:webHidden/>
+              </w:rPr>
+              <w:t>5</w:t>
             </w:r>
             <w:r>
               <w:rPr>
@@ -3462,7 +3554,7 @@
               <w:lang w:val="en-GB" w:eastAsia="en-GB" w:bidi="ar-SA"/>
             </w:rPr>
           </w:pPr>
-          <w:hyperlink w:anchor="_Toc509667077" w:history="1">
+          <w:hyperlink w:anchor="_Toc510191048" w:history="1">
             <w:r>
               <w:rPr>
                 <w:rStyle w:val="Hyperlink"/>
@@ -3486,7 +3578,7 @@
                 <w:rStyle w:val="Hyperlink"/>
                 <w:noProof/>
               </w:rPr>
-              <w:t>Risk Assessment Questionnaire</w:t>
+              <w:t>Quantitative Risk Assessment</w:t>
             </w:r>
             <w:r>
               <w:rPr>
@@ -3507,7 +3599,7 @@
                 <w:noProof/>
                 <w:webHidden/>
               </w:rPr>
-              <w:instrText xml:space="preserve"> PAGEREF _Toc509667077 \h </w:instrText>
+              <w:instrText xml:space="preserve"> PAGEREF _Toc510191048 \h </w:instrText>
             </w:r>
             <w:r>
               <w:rPr>
@@ -3527,7 +3619,7 @@
                 <w:noProof/>
                 <w:webHidden/>
               </w:rPr>
-              <w:t>5</w:t>
+              <w:t>9</w:t>
             </w:r>
             <w:r>
               <w:rPr>
@@ -3554,7 +3646,7 @@
               <w:lang w:val="en-GB" w:eastAsia="en-GB" w:bidi="ar-SA"/>
             </w:rPr>
           </w:pPr>
-          <w:hyperlink w:anchor="_Toc509667078" w:history="1">
+          <w:hyperlink w:anchor="_Toc510191049" w:history="1">
             <w:r>
               <w:rPr>
                 <w:rStyle w:val="Hyperlink"/>
@@ -3578,7 +3670,7 @@
                 <w:rStyle w:val="Hyperlink"/>
                 <w:noProof/>
               </w:rPr>
-              <w:t>Quantitative Risk Assessment</w:t>
+              <w:t>Qualitative Risk Assessment</w:t>
             </w:r>
             <w:r>
               <w:rPr>
@@ -3599,7 +3691,7 @@
                 <w:noProof/>
                 <w:webHidden/>
               </w:rPr>
-              <w:instrText xml:space="preserve"> PAGEREF _Toc509667078 \h </w:instrText>
+              <w:instrText xml:space="preserve"> PAGEREF _Toc510191049 \h </w:instrText>
             </w:r>
             <w:r>
               <w:rPr>
@@ -3646,7 +3738,7 @@
               <w:lang w:val="en-GB" w:eastAsia="en-GB" w:bidi="ar-SA"/>
             </w:rPr>
           </w:pPr>
-          <w:hyperlink w:anchor="_Toc509667079" w:history="1">
+          <w:hyperlink w:anchor="_Toc510191050" w:history="1">
             <w:r>
               <w:rPr>
                 <w:rStyle w:val="Hyperlink"/>
@@ -3670,7 +3762,7 @@
                 <w:rStyle w:val="Hyperlink"/>
                 <w:noProof/>
               </w:rPr>
-              <w:t>Qualitative Risk Assessment</w:t>
+              <w:t>Identification and Classification of the Risk Items</w:t>
             </w:r>
             <w:r>
               <w:rPr>
@@ -3691,7 +3783,7 @@
                 <w:noProof/>
                 <w:webHidden/>
               </w:rPr>
-              <w:instrText xml:space="preserve"> PAGEREF _Toc509667079 \h </w:instrText>
+              <w:instrText xml:space="preserve"> PAGEREF _Toc510191050 \h </w:instrText>
             </w:r>
             <w:r>
               <w:rPr>
@@ -3712,6 +3804,98 @@
                 <w:webHidden/>
               </w:rPr>
               <w:t>9</w:t>
+            </w:r>
+            <w:r>
+              <w:rPr>
+                <w:noProof/>
+                <w:webHidden/>
+              </w:rPr>
+              <w:fldChar w:fldCharType="end"/>
+            </w:r>
+          </w:hyperlink>
+        </w:p>
+        <w:p>
+          <w:pPr>
+            <w:pStyle w:val="TOC2"/>
+            <w:tabs>
+              <w:tab w:val="left" w:pos="880"/>
+              <w:tab w:val="right" w:leader="dot" w:pos="9350"/>
+            </w:tabs>
+            <w:rPr>
+              <w:rFonts w:asciiTheme="minorHAnsi" w:eastAsiaTheme="minorEastAsia" w:hAnsiTheme="minorHAnsi" w:cstheme="minorBidi"/>
+              <w:noProof/>
+              <w:kern w:val="0"/>
+              <w:sz w:val="22"/>
+              <w:szCs w:val="22"/>
+              <w:lang w:val="en-GB" w:eastAsia="en-GB" w:bidi="ar-SA"/>
+            </w:rPr>
+          </w:pPr>
+          <w:hyperlink w:anchor="_Toc510191051" w:history="1">
+            <w:r>
+              <w:rPr>
+                <w:rStyle w:val="Hyperlink"/>
+                <w:noProof/>
+              </w:rPr>
+              <w:t>2.2</w:t>
+            </w:r>
+            <w:r>
+              <w:rPr>
+                <w:rFonts w:asciiTheme="minorHAnsi" w:eastAsiaTheme="minorEastAsia" w:hAnsiTheme="minorHAnsi" w:cstheme="minorBidi"/>
+                <w:noProof/>
+                <w:kern w:val="0"/>
+                <w:sz w:val="22"/>
+                <w:szCs w:val="22"/>
+                <w:lang w:val="en-GB" w:eastAsia="en-GB" w:bidi="ar-SA"/>
+              </w:rPr>
+              <w:tab/>
+            </w:r>
+            <w:r>
+              <w:rPr>
+                <w:rStyle w:val="Hyperlink"/>
+                <w:noProof/>
+              </w:rPr>
+              <w:t>Risk Check-Box List</w:t>
+            </w:r>
+            <w:r>
+              <w:rPr>
+                <w:noProof/>
+                <w:webHidden/>
+              </w:rPr>
+              <w:tab/>
+            </w:r>
+            <w:r>
+              <w:rPr>
+                <w:noProof/>
+                <w:webHidden/>
+              </w:rPr>
+              <w:fldChar w:fldCharType="begin"/>
+            </w:r>
+            <w:r>
+              <w:rPr>
+                <w:noProof/>
+                <w:webHidden/>
+              </w:rPr>
+              <w:instrText xml:space="preserve"> PAGEREF _Toc510191051 \h </w:instrText>
+            </w:r>
+            <w:r>
+              <w:rPr>
+                <w:noProof/>
+                <w:webHidden/>
+              </w:rPr>
+            </w:r>
+            <w:r>
+              <w:rPr>
+                <w:noProof/>
+                <w:webHidden/>
+              </w:rPr>
+              <w:fldChar w:fldCharType="separate"/>
+            </w:r>
+            <w:r>
+              <w:rPr>
+                <w:noProof/>
+                <w:webHidden/>
+              </w:rPr>
+              <w:t>10</w:t>
             </w:r>
             <w:r>
               <w:rPr>
@@ -3738,7 +3922,7 @@
               <w:lang w:val="en-GB" w:eastAsia="en-GB" w:bidi="ar-SA"/>
             </w:rPr>
           </w:pPr>
-          <w:hyperlink w:anchor="_Toc509667080" w:history="1">
+          <w:hyperlink w:anchor="_Toc510191052" w:history="1">
             <w:r>
               <w:rPr>
                 <w:rStyle w:val="Hyperlink"/>
@@ -3762,7 +3946,7 @@
                 <w:rStyle w:val="Hyperlink"/>
                 <w:noProof/>
               </w:rPr>
-              <w:t>Identification and Classification of the Risk Items</w:t>
+              <w:t>Risk Register</w:t>
             </w:r>
             <w:r>
               <w:rPr>
@@ -3783,7 +3967,7 @@
                 <w:noProof/>
                 <w:webHidden/>
               </w:rPr>
-              <w:instrText xml:space="preserve"> PAGEREF _Toc509667080 \h </w:instrText>
+              <w:instrText xml:space="preserve"> PAGEREF _Toc510191052 \h </w:instrText>
             </w:r>
             <w:r>
               <w:rPr>
@@ -3803,7 +3987,7 @@
                 <w:noProof/>
                 <w:webHidden/>
               </w:rPr>
-              <w:t>9</w:t>
+              <w:t>11</w:t>
             </w:r>
             <w:r>
               <w:rPr>
@@ -3830,7 +4014,7 @@
               <w:lang w:val="en-GB" w:eastAsia="en-GB" w:bidi="ar-SA"/>
             </w:rPr>
           </w:pPr>
-          <w:hyperlink w:anchor="_Toc509667081" w:history="1">
+          <w:hyperlink w:anchor="_Toc510191053" w:history="1">
             <w:r>
               <w:rPr>
                 <w:rStyle w:val="Hyperlink"/>
@@ -3854,7 +4038,7 @@
                 <w:rStyle w:val="Hyperlink"/>
                 <w:noProof/>
               </w:rPr>
-              <w:t>Risk Register</w:t>
+              <w:t>Risk Control and Monitoring</w:t>
             </w:r>
             <w:r>
               <w:rPr>
@@ -3875,7 +4059,7 @@
                 <w:noProof/>
                 <w:webHidden/>
               </w:rPr>
-              <w:instrText xml:space="preserve"> PAGEREF _Toc509667081 \h </w:instrText>
+              <w:instrText xml:space="preserve"> PAGEREF _Toc510191053 \h </w:instrText>
             </w:r>
             <w:r>
               <w:rPr>
@@ -3895,99 +4079,7 @@
                 <w:noProof/>
                 <w:webHidden/>
               </w:rPr>
-              <w:t>10</w:t>
-            </w:r>
-            <w:r>
-              <w:rPr>
-                <w:noProof/>
-                <w:webHidden/>
-              </w:rPr>
-              <w:fldChar w:fldCharType="end"/>
-            </w:r>
-          </w:hyperlink>
-        </w:p>
-        <w:p>
-          <w:pPr>
-            <w:pStyle w:val="TOC1"/>
-            <w:tabs>
-              <w:tab w:val="left" w:pos="480"/>
-              <w:tab w:val="right" w:leader="dot" w:pos="9350"/>
-            </w:tabs>
-            <w:rPr>
-              <w:rFonts w:asciiTheme="minorHAnsi" w:eastAsiaTheme="minorEastAsia" w:hAnsiTheme="minorHAnsi" w:cstheme="minorBidi"/>
-              <w:noProof/>
-              <w:kern w:val="0"/>
-              <w:sz w:val="22"/>
-              <w:szCs w:val="22"/>
-              <w:lang w:val="en-GB" w:eastAsia="en-GB" w:bidi="ar-SA"/>
-            </w:rPr>
-          </w:pPr>
-          <w:hyperlink w:anchor="_Toc509667082" w:history="1">
-            <w:r>
-              <w:rPr>
-                <w:rStyle w:val="Hyperlink"/>
-                <w:noProof/>
-              </w:rPr>
-              <w:t>5</w:t>
-            </w:r>
-            <w:r>
-              <w:rPr>
-                <w:rFonts w:asciiTheme="minorHAnsi" w:eastAsiaTheme="minorEastAsia" w:hAnsiTheme="minorHAnsi" w:cstheme="minorBidi"/>
-                <w:noProof/>
-                <w:kern w:val="0"/>
-                <w:sz w:val="22"/>
-                <w:szCs w:val="22"/>
-                <w:lang w:val="en-GB" w:eastAsia="en-GB" w:bidi="ar-SA"/>
-              </w:rPr>
-              <w:tab/>
-            </w:r>
-            <w:r>
-              <w:rPr>
-                <w:rStyle w:val="Hyperlink"/>
-                <w:noProof/>
-              </w:rPr>
-              <w:t>Risk Control and Monitoring</w:t>
-            </w:r>
-            <w:r>
-              <w:rPr>
-                <w:noProof/>
-                <w:webHidden/>
-              </w:rPr>
-              <w:tab/>
-            </w:r>
-            <w:r>
-              <w:rPr>
-                <w:noProof/>
-                <w:webHidden/>
-              </w:rPr>
-              <w:fldChar w:fldCharType="begin"/>
-            </w:r>
-            <w:r>
-              <w:rPr>
-                <w:noProof/>
-                <w:webHidden/>
-              </w:rPr>
-              <w:instrText xml:space="preserve"> PAGEREF _Toc509667082 \h </w:instrText>
-            </w:r>
-            <w:r>
-              <w:rPr>
-                <w:noProof/>
-                <w:webHidden/>
-              </w:rPr>
-            </w:r>
-            <w:r>
-              <w:rPr>
-                <w:noProof/>
-                <w:webHidden/>
-              </w:rPr>
-              <w:fldChar w:fldCharType="separate"/>
-            </w:r>
-            <w:r>
-              <w:rPr>
-                <w:noProof/>
-                <w:webHidden/>
-              </w:rPr>
-              <w:t>10</w:t>
+              <w:t>12</w:t>
             </w:r>
             <w:r>
               <w:rPr>
@@ -4099,7 +4191,7 @@
         <w:pStyle w:val="Heading1"/>
       </w:pPr>
       <w:bookmarkStart w:id="4" w:name="_Toc397818860"/>
-      <w:bookmarkStart w:id="5" w:name="_Toc509667074"/>
+      <w:bookmarkStart w:id="5" w:name="_Toc510191044"/>
       <w:r>
         <w:t>Introduction</w:t>
       </w:r>
@@ -4179,7 +4271,7 @@
           <w:color w:val="000000" w:themeColor="text1"/>
         </w:rPr>
       </w:pPr>
-      <w:bookmarkStart w:id="6" w:name="_Toc509667075"/>
+      <w:bookmarkStart w:id="6" w:name="_Toc510191045"/>
       <w:r>
         <w:rPr>
           <w:color w:val="000000" w:themeColor="text1"/>
@@ -4426,10 +4518,236 @@
           <w:lang w:val="en-GB" w:eastAsia="en-GB" w:bidi="ar-SA"/>
         </w:rPr>
         <w:drawing>
-          <wp:inline distT="0" distB="0" distL="0" distR="0" wp14:anchorId="47EE6184" wp14:editId="1F1FE5D6">
+          <wp:inline distT="0" distB="0" distL="0" distR="0" wp14:anchorId="3C6C109A" wp14:editId="18C5B8FE">
             <wp:extent cx="4800600" cy="3181350"/>
             <wp:effectExtent l="0" t="0" r="0" b="0"/>
             <wp:docPr id="8" name="Picture 8"/>
+            <wp:cNvGraphicFramePr>
+              <a:graphicFrameLocks xmlns:a="http://schemas.openxmlformats.org/drawingml/2006/main" noChangeAspect="1"/>
+            </wp:cNvGraphicFramePr>
+            <a:graphic xmlns:a="http://schemas.openxmlformats.org/drawingml/2006/main">
+              <a:graphicData uri="http://schemas.openxmlformats.org/drawingml/2006/picture">
+                <pic:pic xmlns:pic="http://schemas.openxmlformats.org/drawingml/2006/picture">
+                  <pic:nvPicPr>
+                    <pic:cNvPr id="0" name=""/>
+                    <pic:cNvPicPr/>
+                  </pic:nvPicPr>
+                  <pic:blipFill>
+                    <a:blip r:embed="rId10"/>
+                    <a:stretch>
+                      <a:fillRect/>
+                    </a:stretch>
+                  </pic:blipFill>
+                  <pic:spPr>
+                    <a:xfrm>
+                      <a:off x="0" y="0"/>
+                      <a:ext cx="4800600" cy="3181350"/>
+                    </a:xfrm>
+                    <a:prstGeom prst="rect">
+                      <a:avLst/>
+                    </a:prstGeom>
+                  </pic:spPr>
+                </pic:pic>
+              </a:graphicData>
+            </a:graphic>
+          </wp:inline>
+        </w:drawing>
+      </w:r>
+    </w:p>
+    <w:p>
+      <w:pPr>
+        <w:pStyle w:val="Heading1"/>
+      </w:pPr>
+      <w:bookmarkStart w:id="7" w:name="_Toc510191046"/>
+      <w:r>
+        <w:t>Risk Assessment</w:t>
+      </w:r>
+      <w:bookmarkEnd w:id="7"/>
+    </w:p>
+    <w:p>
+      <w:pPr>
+        <w:rPr>
+          <w:rFonts w:ascii="Arial" w:hAnsi="Arial" w:cs="Arial"/>
+          <w:color w:val="000000" w:themeColor="text1"/>
+          <w:sz w:val="20"/>
+          <w:szCs w:val="20"/>
+          <w:lang w:val="en-GB"/>
+        </w:rPr>
+      </w:pPr>
+      <w:r>
+        <w:rPr>
+          <w:rFonts w:ascii="Arial" w:hAnsi="Arial" w:cs="Arial"/>
+          <w:color w:val="000000" w:themeColor="text1"/>
+          <w:sz w:val="20"/>
+          <w:szCs w:val="20"/>
+          <w:lang w:val="en-GB"/>
+        </w:rPr>
+        <w:t>The primary objective of performing risk assessment is to identify and analyse the risks. We are using the attached ‘Risk Assessment Questionnaire’ for an initial assessment of the risks associated with the project.  The Questionnaire is organized in to four sections</w:t>
+      </w:r>
+    </w:p>
+    <w:p>
+      <w:pPr>
+        <w:pStyle w:val="ListParagraph"/>
+        <w:widowControl/>
+        <w:numPr>
+          <w:ilvl w:val="0"/>
+          <w:numId w:val="11"/>
+        </w:numPr>
+        <w:suppressAutoHyphens w:val="0"/>
+        <w:spacing w:after="200" w:line="276" w:lineRule="auto"/>
+        <w:rPr>
+          <w:rFonts w:ascii="Arial" w:hAnsi="Arial" w:cs="Arial"/>
+          <w:color w:val="000000" w:themeColor="text1"/>
+          <w:sz w:val="20"/>
+          <w:szCs w:val="20"/>
+          <w:lang w:val="en-GB"/>
+        </w:rPr>
+      </w:pPr>
+      <w:r>
+        <w:rPr>
+          <w:rFonts w:ascii="Arial" w:hAnsi="Arial" w:cs="Arial"/>
+          <w:color w:val="000000" w:themeColor="text1"/>
+          <w:sz w:val="20"/>
+          <w:szCs w:val="20"/>
+          <w:lang w:val="en-GB"/>
+        </w:rPr>
+        <w:t>System Size &amp; Functionality</w:t>
+      </w:r>
+    </w:p>
+    <w:p>
+      <w:pPr>
+        <w:pStyle w:val="ListParagraph"/>
+        <w:widowControl/>
+        <w:numPr>
+          <w:ilvl w:val="0"/>
+          <w:numId w:val="11"/>
+        </w:numPr>
+        <w:suppressAutoHyphens w:val="0"/>
+        <w:spacing w:after="200" w:line="276" w:lineRule="auto"/>
+        <w:rPr>
+          <w:rFonts w:ascii="Arial" w:hAnsi="Arial" w:cs="Arial"/>
+          <w:color w:val="000000" w:themeColor="text1"/>
+          <w:sz w:val="20"/>
+          <w:szCs w:val="20"/>
+          <w:lang w:val="en-GB"/>
+        </w:rPr>
+      </w:pPr>
+      <w:r>
+        <w:rPr>
+          <w:rFonts w:ascii="Arial" w:hAnsi="Arial" w:cs="Arial"/>
+          <w:color w:val="000000" w:themeColor="text1"/>
+          <w:sz w:val="20"/>
+          <w:szCs w:val="20"/>
+          <w:lang w:val="en-GB"/>
+        </w:rPr>
+        <w:t>User organization and Systems requirements</w:t>
+      </w:r>
+    </w:p>
+    <w:p>
+      <w:pPr>
+        <w:pStyle w:val="ListParagraph"/>
+        <w:widowControl/>
+        <w:numPr>
+          <w:ilvl w:val="0"/>
+          <w:numId w:val="11"/>
+        </w:numPr>
+        <w:suppressAutoHyphens w:val="0"/>
+        <w:spacing w:after="200" w:line="276" w:lineRule="auto"/>
+        <w:rPr>
+          <w:rFonts w:ascii="Arial" w:hAnsi="Arial" w:cs="Arial"/>
+          <w:color w:val="000000" w:themeColor="text1"/>
+          <w:sz w:val="20"/>
+          <w:szCs w:val="20"/>
+          <w:lang w:val="en-GB"/>
+        </w:rPr>
+      </w:pPr>
+      <w:r>
+        <w:rPr>
+          <w:rFonts w:ascii="Arial" w:hAnsi="Arial" w:cs="Arial"/>
+          <w:color w:val="000000" w:themeColor="text1"/>
+          <w:sz w:val="20"/>
+          <w:szCs w:val="20"/>
+          <w:lang w:val="en-GB"/>
+        </w:rPr>
+        <w:lastRenderedPageBreak/>
+        <w:t>Technology &amp; external dependencies</w:t>
+      </w:r>
+    </w:p>
+    <w:p>
+      <w:pPr>
+        <w:pStyle w:val="ListParagraph"/>
+        <w:widowControl/>
+        <w:numPr>
+          <w:ilvl w:val="0"/>
+          <w:numId w:val="11"/>
+        </w:numPr>
+        <w:suppressAutoHyphens w:val="0"/>
+        <w:spacing w:after="200" w:line="276" w:lineRule="auto"/>
+        <w:rPr>
+          <w:rFonts w:ascii="Arial" w:hAnsi="Arial" w:cs="Arial"/>
+          <w:color w:val="000000" w:themeColor="text1"/>
+          <w:sz w:val="20"/>
+          <w:szCs w:val="20"/>
+          <w:lang w:val="en-GB"/>
+        </w:rPr>
+      </w:pPr>
+      <w:r>
+        <w:rPr>
+          <w:rFonts w:ascii="Arial" w:hAnsi="Arial" w:cs="Arial"/>
+          <w:color w:val="000000" w:themeColor="text1"/>
+          <w:sz w:val="20"/>
+          <w:szCs w:val="20"/>
+          <w:lang w:val="en-GB"/>
+        </w:rPr>
+        <w:t xml:space="preserve">Project management &amp; Characteristics  </w:t>
+      </w:r>
+    </w:p>
+    <w:p>
+      <w:pPr>
+        <w:rPr>
+          <w:rFonts w:ascii="Arial" w:hAnsi="Arial" w:cs="Arial"/>
+          <w:color w:val="000000" w:themeColor="text1"/>
+          <w:sz w:val="20"/>
+          <w:szCs w:val="20"/>
+          <w:lang w:val="en-GB"/>
+        </w:rPr>
+      </w:pPr>
+      <w:r>
+        <w:rPr>
+          <w:rFonts w:ascii="Arial" w:hAnsi="Arial" w:cs="Arial"/>
+          <w:color w:val="000000" w:themeColor="text1"/>
+          <w:sz w:val="20"/>
+          <w:szCs w:val="20"/>
+          <w:lang w:val="en-GB"/>
+        </w:rPr>
+        <w:t xml:space="preserve">After carrying out the risk assessment we are able have quantitate assessment on the risks associated with each section and a summary score for the project itself.  </w:t>
+      </w:r>
+    </w:p>
+    <w:p>
+      <w:pPr>
+        <w:ind w:left="360"/>
+        <w:rPr>
+          <w:rFonts w:ascii="Arial" w:hAnsi="Arial" w:cs="Arial"/>
+          <w:color w:val="000000" w:themeColor="text1"/>
+          <w:sz w:val="20"/>
+          <w:szCs w:val="20"/>
+          <w:lang w:val="en-GB"/>
+        </w:rPr>
+      </w:pPr>
+      <w:r>
+        <w:rPr>
+          <w:rFonts w:ascii="Arial" w:hAnsi="Arial" w:cs="Arial"/>
+          <w:noProof/>
+          <w:color w:val="000000" w:themeColor="text1"/>
+          <w:sz w:val="20"/>
+          <w:szCs w:val="20"/>
+          <w:lang w:val="en-GB" w:eastAsia="en-GB" w:bidi="ar-SA"/>
+        </w:rPr>
+        <w:drawing>
+          <wp:inline distT="0" distB="0" distL="0" distR="0" wp14:anchorId="7456A1F7" wp14:editId="3A907BB0">
+            <wp:extent cx="5238750" cy="1190625"/>
+            <wp:effectExtent l="0" t="0" r="0" b="9525"/>
+            <wp:docPr id="14" name="Picture 14"/>
             <wp:cNvGraphicFramePr>
               <a:graphicFrameLocks xmlns:a="http://schemas.openxmlformats.org/drawingml/2006/main" noChangeAspect="1"/>
             </wp:cNvGraphicFramePr>
@@ -4449,7 +4767,7 @@
                   <pic:spPr>
                     <a:xfrm>
                       <a:off x="0" y="0"/>
-                      <a:ext cx="4800600" cy="3181350"/>
+                      <a:ext cx="5238750" cy="1190625"/>
                     </a:xfrm>
                     <a:prstGeom prst="rect">
                       <a:avLst/>
@@ -4464,33 +4782,61 @@
     </w:p>
     <w:p>
       <w:pPr>
-        <w:pStyle w:val="Heading1"/>
-      </w:pPr>
-      <w:bookmarkStart w:id="7" w:name="_Toc509667076"/>
-      <w:r>
-        <w:t>Risk Assessment</w:t>
-      </w:r>
-      <w:bookmarkEnd w:id="7"/>
-    </w:p>
-    <w:p>
-      <w:pPr>
-        <w:rPr>
-          <w:rFonts w:ascii="Arial" w:hAnsi="Arial" w:cs="Arial"/>
-          <w:color w:val="000000" w:themeColor="text1"/>
-          <w:sz w:val="20"/>
-          <w:szCs w:val="20"/>
-          <w:lang w:val="en-GB"/>
-        </w:rPr>
-      </w:pPr>
-      <w:r>
-        <w:rPr>
-          <w:rFonts w:ascii="Arial" w:hAnsi="Arial" w:cs="Arial"/>
-          <w:color w:val="000000" w:themeColor="text1"/>
-          <w:sz w:val="20"/>
-          <w:szCs w:val="20"/>
-          <w:lang w:val="en-GB"/>
-        </w:rPr>
-        <w:t>The primary objective of performing risk assessment is to identify and analyse the risks. We are using the attached ‘Risk Assessment Questionnaire’ for an initial assessment of the risks associated with the project.  The Questionnaire is organized in to four sections</w:t>
+        <w:rPr>
+          <w:rFonts w:ascii="Arial" w:eastAsiaTheme="majorEastAsia" w:hAnsi="Arial" w:cs="Arial"/>
+          <w:b/>
+          <w:bCs/>
+          <w:color w:val="000000" w:themeColor="text1"/>
+          <w:sz w:val="20"/>
+          <w:szCs w:val="20"/>
+          <w:lang w:val="en-GB"/>
+        </w:rPr>
+      </w:pPr>
+    </w:p>
+    <w:p>
+      <w:pPr>
+        <w:pStyle w:val="Heading2"/>
+      </w:pPr>
+      <w:bookmarkStart w:id="8" w:name="_Toc510191047"/>
+      <w:r>
+        <w:t>Risk Assessment Questionnaire</w:t>
+      </w:r>
+      <w:bookmarkEnd w:id="8"/>
+      <w:r>
+        <w:t xml:space="preserve"> </w:t>
+      </w:r>
+    </w:p>
+    <w:p>
+      <w:pPr>
+        <w:rPr>
+          <w:rFonts w:ascii="Arial" w:hAnsi="Arial" w:cs="Arial"/>
+          <w:color w:val="000000" w:themeColor="text1"/>
+          <w:sz w:val="20"/>
+          <w:szCs w:val="20"/>
+          <w:lang w:val="en-GB"/>
+        </w:rPr>
+      </w:pPr>
+      <w:r>
+        <w:rPr>
+          <w:rFonts w:ascii="Arial" w:hAnsi="Arial" w:cs="Arial"/>
+          <w:color w:val="000000" w:themeColor="text1"/>
+          <w:sz w:val="20"/>
+          <w:szCs w:val="20"/>
+          <w:lang w:val="en-GB"/>
+        </w:rPr>
+        <w:t xml:space="preserve">The detailed risk assessment questionnaire filled-in with relevant scores for the project </w:t>
+      </w:r>
+    </w:p>
+    <w:p>
+      <w:pPr>
+        <w:pStyle w:val="Heading4"/>
+        <w:numPr>
+          <w:ilvl w:val="3"/>
+          <w:numId w:val="21"/>
+        </w:numPr>
+      </w:pPr>
+      <w:r>
+        <w:t>System Size &amp; Functionality</w:t>
       </w:r>
     </w:p>
     <w:p>
@@ -4499,7 +4845,7 @@
         <w:widowControl/>
         <w:numPr>
           <w:ilvl w:val="0"/>
-          <w:numId w:val="11"/>
+          <w:numId w:val="9"/>
         </w:numPr>
         <w:suppressAutoHyphens w:val="0"/>
         <w:spacing w:after="200" w:line="276" w:lineRule="auto"/>
@@ -4519,120 +4865,56 @@
           <w:szCs w:val="20"/>
           <w:lang w:val="en-GB"/>
         </w:rPr>
-        <w:t>System Size &amp; Functionality</w:t>
+        <w:t>Total effort and duration for systems development</w:t>
+      </w:r>
+      <w:r>
+        <w:rPr>
+          <w:rFonts w:ascii="Arial" w:hAnsi="Arial" w:cs="Arial"/>
+          <w:color w:val="000000" w:themeColor="text1"/>
+          <w:sz w:val="20"/>
+          <w:szCs w:val="20"/>
+          <w:lang w:val="en-GB"/>
+        </w:rPr>
+        <w:tab/>
+      </w:r>
+      <w:r>
+        <w:rPr>
+          <w:rFonts w:ascii="Arial" w:hAnsi="Arial" w:cs="Arial"/>
+          <w:b/>
+          <w:color w:val="000000" w:themeColor="text1"/>
+          <w:sz w:val="20"/>
+          <w:szCs w:val="20"/>
+          <w:u w:val="single"/>
+          <w:lang w:val="en-GB"/>
+        </w:rPr>
+        <w:t xml:space="preserve">    2    </w:t>
+      </w:r>
+      <w:r>
+        <w:rPr>
+          <w:rFonts w:ascii="Arial" w:hAnsi="Arial" w:cs="Arial"/>
+          <w:b/>
+          <w:color w:val="FFFFFF" w:themeColor="background1"/>
+          <w:sz w:val="20"/>
+          <w:szCs w:val="20"/>
+          <w:u w:val="single"/>
+          <w:lang w:val="en-GB"/>
+        </w:rPr>
+        <w:t>.</w:t>
+      </w:r>
+      <w:r>
+        <w:rPr>
+          <w:rFonts w:ascii="Arial" w:hAnsi="Arial" w:cs="Arial"/>
+          <w:color w:val="000000" w:themeColor="text1"/>
+          <w:sz w:val="20"/>
+          <w:szCs w:val="20"/>
+          <w:lang w:val="en-GB"/>
+        </w:rPr>
+        <w:t xml:space="preserve"> </w:t>
       </w:r>
     </w:p>
     <w:p>
       <w:pPr>
         <w:pStyle w:val="ListParagraph"/>
-        <w:widowControl/>
-        <w:numPr>
-          <w:ilvl w:val="0"/>
-          <w:numId w:val="11"/>
-        </w:numPr>
-        <w:suppressAutoHyphens w:val="0"/>
-        <w:spacing w:after="200" w:line="276" w:lineRule="auto"/>
-        <w:rPr>
-          <w:rFonts w:ascii="Arial" w:hAnsi="Arial" w:cs="Arial"/>
-          <w:color w:val="000000" w:themeColor="text1"/>
-          <w:sz w:val="20"/>
-          <w:szCs w:val="20"/>
-          <w:lang w:val="en-GB"/>
-        </w:rPr>
-      </w:pPr>
-      <w:r>
-        <w:rPr>
-          <w:rFonts w:ascii="Arial" w:hAnsi="Arial" w:cs="Arial"/>
-          <w:color w:val="000000" w:themeColor="text1"/>
-          <w:sz w:val="20"/>
-          <w:szCs w:val="20"/>
-          <w:lang w:val="en-GB"/>
-        </w:rPr>
-        <w:t>User organization and Systems requirements</w:t>
-      </w:r>
-    </w:p>
-    <w:p>
-      <w:pPr>
-        <w:pStyle w:val="ListParagraph"/>
-        <w:widowControl/>
-        <w:numPr>
-          <w:ilvl w:val="0"/>
-          <w:numId w:val="11"/>
-        </w:numPr>
-        <w:suppressAutoHyphens w:val="0"/>
-        <w:spacing w:after="200" w:line="276" w:lineRule="auto"/>
-        <w:rPr>
-          <w:rFonts w:ascii="Arial" w:hAnsi="Arial" w:cs="Arial"/>
-          <w:color w:val="000000" w:themeColor="text1"/>
-          <w:sz w:val="20"/>
-          <w:szCs w:val="20"/>
-          <w:lang w:val="en-GB"/>
-        </w:rPr>
-      </w:pPr>
-      <w:r>
-        <w:rPr>
-          <w:rFonts w:ascii="Arial" w:hAnsi="Arial" w:cs="Arial"/>
-          <w:color w:val="000000" w:themeColor="text1"/>
-          <w:sz w:val="20"/>
-          <w:szCs w:val="20"/>
-          <w:lang w:val="en-GB"/>
-        </w:rPr>
-        <w:lastRenderedPageBreak/>
-        <w:t>Technology &amp; external dependencies</w:t>
-      </w:r>
-    </w:p>
-    <w:p>
-      <w:pPr>
-        <w:pStyle w:val="ListParagraph"/>
-        <w:widowControl/>
-        <w:numPr>
-          <w:ilvl w:val="0"/>
-          <w:numId w:val="11"/>
-        </w:numPr>
-        <w:suppressAutoHyphens w:val="0"/>
-        <w:spacing w:after="200" w:line="276" w:lineRule="auto"/>
-        <w:rPr>
-          <w:rFonts w:ascii="Arial" w:hAnsi="Arial" w:cs="Arial"/>
-          <w:color w:val="000000" w:themeColor="text1"/>
-          <w:sz w:val="20"/>
-          <w:szCs w:val="20"/>
-          <w:lang w:val="en-GB"/>
-        </w:rPr>
-      </w:pPr>
-      <w:r>
-        <w:rPr>
-          <w:rFonts w:ascii="Arial" w:hAnsi="Arial" w:cs="Arial"/>
-          <w:color w:val="000000" w:themeColor="text1"/>
-          <w:sz w:val="20"/>
-          <w:szCs w:val="20"/>
-          <w:lang w:val="en-GB"/>
-        </w:rPr>
-        <w:t xml:space="preserve">Project management &amp; Characteristics  </w:t>
-      </w:r>
-    </w:p>
-    <w:p>
-      <w:pPr>
-        <w:rPr>
-          <w:rFonts w:ascii="Arial" w:hAnsi="Arial" w:cs="Arial"/>
-          <w:color w:val="000000" w:themeColor="text1"/>
-          <w:sz w:val="20"/>
-          <w:szCs w:val="20"/>
-          <w:lang w:val="en-GB"/>
-        </w:rPr>
-      </w:pPr>
-      <w:r>
-        <w:rPr>
-          <w:rFonts w:ascii="Arial" w:hAnsi="Arial" w:cs="Arial"/>
-          <w:color w:val="000000" w:themeColor="text1"/>
-          <w:sz w:val="20"/>
-          <w:szCs w:val="20"/>
-          <w:lang w:val="en-GB"/>
-        </w:rPr>
-        <w:t xml:space="preserve">After carrying out the risk assessment we are able have quantitate assessment on the risks associated with each section and a summary score for the project itself.  </w:t>
-      </w:r>
-    </w:p>
-    <w:p>
-      <w:pPr>
         <w:ind w:left="360"/>
         <w:rPr>
           <w:rFonts w:ascii="Arial" w:hAnsi="Arial" w:cs="Arial"/>
@@ -4652,10 +4934,10 @@
           <w:lang w:val="en-GB" w:eastAsia="en-GB" w:bidi="ar-SA"/>
         </w:rPr>
         <w:drawing>
-          <wp:inline distT="0" distB="0" distL="0" distR="0" wp14:anchorId="25C11743" wp14:editId="7BA63AFB">
-            <wp:extent cx="5238750" cy="1190625"/>
-            <wp:effectExtent l="0" t="0" r="0" b="9525"/>
-            <wp:docPr id="14" name="Picture 14"/>
+          <wp:inline distT="0" distB="0" distL="0" distR="0" wp14:anchorId="53E5EB9F" wp14:editId="368D270D">
+            <wp:extent cx="4435730" cy="1381125"/>
+            <wp:effectExtent l="0" t="0" r="3175" b="0"/>
+            <wp:docPr id="9" name="Picture 9"/>
             <wp:cNvGraphicFramePr>
               <a:graphicFrameLocks xmlns:a="http://schemas.openxmlformats.org/drawingml/2006/main" noChangeAspect="1"/>
             </wp:cNvGraphicFramePr>
@@ -4675,196 +4957,6 @@
                   <pic:spPr>
                     <a:xfrm>
                       <a:off x="0" y="0"/>
-                      <a:ext cx="5238750" cy="1190625"/>
-                    </a:xfrm>
-                    <a:prstGeom prst="rect">
-                      <a:avLst/>
-                    </a:prstGeom>
-                  </pic:spPr>
-                </pic:pic>
-              </a:graphicData>
-            </a:graphic>
-          </wp:inline>
-        </w:drawing>
-      </w:r>
-    </w:p>
-    <w:p>
-      <w:pPr>
-        <w:rPr>
-          <w:rFonts w:ascii="Arial" w:eastAsiaTheme="majorEastAsia" w:hAnsi="Arial" w:cs="Arial"/>
-          <w:b/>
-          <w:bCs/>
-          <w:color w:val="000000" w:themeColor="text1"/>
-          <w:sz w:val="20"/>
-          <w:szCs w:val="20"/>
-          <w:lang w:val="en-GB"/>
-        </w:rPr>
-      </w:pPr>
-    </w:p>
-    <w:p>
-      <w:pPr>
-        <w:pStyle w:val="Heading3"/>
-      </w:pPr>
-      <w:bookmarkStart w:id="8" w:name="_Toc509667077"/>
-      <w:r>
-        <w:t>Risk Assessment Questionnaire</w:t>
-      </w:r>
-      <w:bookmarkEnd w:id="8"/>
-      <w:r>
-        <w:t xml:space="preserve"> </w:t>
-      </w:r>
-    </w:p>
-    <w:p>
-      <w:pPr>
-        <w:rPr>
-          <w:rFonts w:ascii="Arial" w:hAnsi="Arial" w:cs="Arial"/>
-          <w:color w:val="000000" w:themeColor="text1"/>
-          <w:sz w:val="20"/>
-          <w:szCs w:val="20"/>
-          <w:lang w:val="en-GB"/>
-        </w:rPr>
-      </w:pPr>
-      <w:r>
-        <w:rPr>
-          <w:rFonts w:ascii="Arial" w:hAnsi="Arial" w:cs="Arial"/>
-          <w:color w:val="000000" w:themeColor="text1"/>
-          <w:sz w:val="20"/>
-          <w:szCs w:val="20"/>
-          <w:lang w:val="en-GB"/>
-        </w:rPr>
-        <w:t xml:space="preserve">The detailed risk assessment questionnaire filled-in with relevant scores for the project </w:t>
-      </w:r>
-    </w:p>
-    <w:p>
-      <w:pPr>
-        <w:pStyle w:val="Heading4"/>
-        <w:numPr>
-          <w:ilvl w:val="3"/>
-          <w:numId w:val="21"/>
-        </w:numPr>
-      </w:pPr>
-      <w:r>
-        <w:t>System Size &amp; Functionality</w:t>
-      </w:r>
-    </w:p>
-    <w:p>
-      <w:pPr>
-        <w:pStyle w:val="ListParagraph"/>
-        <w:widowControl/>
-        <w:numPr>
-          <w:ilvl w:val="0"/>
-          <w:numId w:val="9"/>
-        </w:numPr>
-        <w:suppressAutoHyphens w:val="0"/>
-        <w:spacing w:after="200" w:line="276" w:lineRule="auto"/>
-        <w:rPr>
-          <w:rFonts w:ascii="Arial" w:hAnsi="Arial" w:cs="Arial"/>
-          <w:color w:val="000000" w:themeColor="text1"/>
-          <w:sz w:val="20"/>
-          <w:szCs w:val="20"/>
-          <w:lang w:val="en-GB"/>
-        </w:rPr>
-      </w:pPr>
-      <w:r>
-        <w:rPr>
-          <w:rFonts w:ascii="Arial" w:hAnsi="Arial" w:cs="Arial"/>
-          <w:color w:val="000000" w:themeColor="text1"/>
-          <w:sz w:val="20"/>
-          <w:szCs w:val="20"/>
-          <w:lang w:val="en-GB"/>
-        </w:rPr>
-        <w:t>Total effort and duration for systems development</w:t>
-      </w:r>
-      <w:r>
-        <w:rPr>
-          <w:rFonts w:ascii="Arial" w:hAnsi="Arial" w:cs="Arial"/>
-          <w:color w:val="000000" w:themeColor="text1"/>
-          <w:sz w:val="20"/>
-          <w:szCs w:val="20"/>
-          <w:lang w:val="en-GB"/>
-        </w:rPr>
-        <w:tab/>
-      </w:r>
-      <w:r>
-        <w:rPr>
-          <w:rFonts w:ascii="Arial" w:hAnsi="Arial" w:cs="Arial"/>
-          <w:b/>
-          <w:color w:val="000000" w:themeColor="text1"/>
-          <w:sz w:val="20"/>
-          <w:szCs w:val="20"/>
-          <w:u w:val="single"/>
-          <w:lang w:val="en-GB"/>
-        </w:rPr>
-        <w:t xml:space="preserve">    2    </w:t>
-      </w:r>
-      <w:r>
-        <w:rPr>
-          <w:rFonts w:ascii="Arial" w:hAnsi="Arial" w:cs="Arial"/>
-          <w:b/>
-          <w:color w:val="FFFFFF" w:themeColor="background1"/>
-          <w:sz w:val="20"/>
-          <w:szCs w:val="20"/>
-          <w:u w:val="single"/>
-          <w:lang w:val="en-GB"/>
-        </w:rPr>
-        <w:t>.</w:t>
-      </w:r>
-      <w:r>
-        <w:rPr>
-          <w:rFonts w:ascii="Arial" w:hAnsi="Arial" w:cs="Arial"/>
-          <w:color w:val="000000" w:themeColor="text1"/>
-          <w:sz w:val="20"/>
-          <w:szCs w:val="20"/>
-          <w:lang w:val="en-GB"/>
-        </w:rPr>
-        <w:t xml:space="preserve"> </w:t>
-      </w:r>
-    </w:p>
-    <w:p>
-      <w:pPr>
-        <w:pStyle w:val="ListParagraph"/>
-        <w:ind w:left="360"/>
-        <w:rPr>
-          <w:rFonts w:ascii="Arial" w:hAnsi="Arial" w:cs="Arial"/>
-          <w:color w:val="000000" w:themeColor="text1"/>
-          <w:sz w:val="20"/>
-          <w:szCs w:val="20"/>
-          <w:lang w:val="en-GB"/>
-        </w:rPr>
-      </w:pPr>
-      <w:r>
-        <w:rPr>
-          <w:rFonts w:ascii="Arial" w:hAnsi="Arial" w:cs="Arial"/>
-          <w:noProof/>
-          <w:color w:val="000000" w:themeColor="text1"/>
-          <w:sz w:val="20"/>
-          <w:szCs w:val="20"/>
-          <w:lang w:val="en-GB" w:eastAsia="en-GB" w:bidi="ar-SA"/>
-        </w:rPr>
-        <w:drawing>
-          <wp:inline distT="0" distB="0" distL="0" distR="0" wp14:anchorId="47896AC8" wp14:editId="7DD25085">
-            <wp:extent cx="4435730" cy="1381125"/>
-            <wp:effectExtent l="0" t="0" r="3175" b="0"/>
-            <wp:docPr id="9" name="Picture 9"/>
-            <wp:cNvGraphicFramePr>
-              <a:graphicFrameLocks xmlns:a="http://schemas.openxmlformats.org/drawingml/2006/main" noChangeAspect="1"/>
-            </wp:cNvGraphicFramePr>
-            <a:graphic xmlns:a="http://schemas.openxmlformats.org/drawingml/2006/main">
-              <a:graphicData uri="http://schemas.openxmlformats.org/drawingml/2006/picture">
-                <pic:pic xmlns:pic="http://schemas.openxmlformats.org/drawingml/2006/picture">
-                  <pic:nvPicPr>
-                    <pic:cNvPr id="0" name=""/>
-                    <pic:cNvPicPr/>
-                  </pic:nvPicPr>
-                  <pic:blipFill>
-                    <a:blip r:embed="rId13"/>
-                    <a:stretch>
-                      <a:fillRect/>
-                    </a:stretch>
-                  </pic:blipFill>
-                  <pic:spPr>
-                    <a:xfrm>
-                      <a:off x="0" y="0"/>
                       <a:ext cx="4435730" cy="1381125"/>
                     </a:xfrm>
                     <a:prstGeom prst="rect">
@@ -13863,7 +13955,7 @@
       <w:pPr>
         <w:pStyle w:val="Heading3"/>
       </w:pPr>
-      <w:bookmarkStart w:id="9" w:name="_Toc509667078"/>
+      <w:bookmarkStart w:id="9" w:name="_Toc510191048"/>
       <w:r>
         <w:t>Quantitative Risk Assessment</w:t>
       </w:r>
@@ -14604,7 +14696,7 @@
       <w:pPr>
         <w:pStyle w:val="Heading3"/>
       </w:pPr>
-      <w:bookmarkStart w:id="10" w:name="_Toc509667079"/>
+      <w:bookmarkStart w:id="10" w:name="_Toc510191049"/>
       <w:r>
         <w:t xml:space="preserve">Qualitative </w:t>
       </w:r>
@@ -14819,7 +14911,7 @@
       <w:pPr>
         <w:pStyle w:val="Heading3"/>
       </w:pPr>
-      <w:bookmarkStart w:id="11" w:name="_Toc509667080"/>
+      <w:bookmarkStart w:id="11" w:name="_Toc510191050"/>
       <w:r>
         <w:t>Identification and</w:t>
       </w:r>
@@ -15055,13 +15147,308 @@
     </w:p>
     <w:p>
       <w:pPr>
+        <w:jc w:val="both"/>
+        <w:rPr>
+          <w:rFonts w:ascii="Arial" w:hAnsi="Arial" w:cs="Arial"/>
+          <w:color w:val="000000" w:themeColor="text1"/>
+          <w:sz w:val="20"/>
+          <w:szCs w:val="20"/>
+        </w:rPr>
+      </w:pPr>
+    </w:p>
+    <w:p>
+      <w:pPr>
+        <w:rPr>
+          <w:lang w:val="en-GB" w:eastAsia="en-US" w:bidi="ar-SA"/>
+        </w:rPr>
+        <w:sectPr>
+          <w:headerReference w:type="even" r:id="rId13"/>
+          <w:headerReference w:type="default" r:id="rId14"/>
+          <w:footerReference w:type="even" r:id="rId15"/>
+          <w:footerReference w:type="default" r:id="rId16"/>
+          <w:headerReference w:type="first" r:id="rId17"/>
+          <w:footerReference w:type="first" r:id="rId18"/>
+          <w:pgSz w:w="12240" w:h="15840"/>
+          <w:pgMar w:top="1440" w:right="1440" w:bottom="1440" w:left="1440" w:header="720" w:footer="720" w:gutter="0"/>
+          <w:cols w:space="720"/>
+          <w:docGrid w:linePitch="360"/>
+        </w:sectPr>
+      </w:pPr>
+    </w:p>
+    <w:p>
+      <w:pPr>
+        <w:pStyle w:val="Heading2"/>
+      </w:pPr>
+      <w:bookmarkStart w:id="12" w:name="_Toc510191051"/>
+      <w:r>
+        <w:lastRenderedPageBreak/>
+        <w:t xml:space="preserve">Risk </w:t>
+      </w:r>
+      <w:r>
+        <w:t>Check-Box List</w:t>
+      </w:r>
+      <w:bookmarkEnd w:id="12"/>
+      <w:r>
+        <w:t xml:space="preserve"> </w:t>
+      </w:r>
+    </w:p>
+    <w:p>
+      <w:pPr>
+        <w:rPr>
+          <w:rFonts w:ascii="Arial" w:hAnsi="Arial" w:cs="Arial"/>
+          <w:color w:val="000000" w:themeColor="text1"/>
+          <w:sz w:val="20"/>
+          <w:szCs w:val="20"/>
+          <w:lang w:val="en-GB"/>
+        </w:rPr>
+      </w:pPr>
+      <w:r>
+        <w:rPr>
+          <w:rFonts w:ascii="Arial" w:hAnsi="Arial" w:cs="Arial"/>
+          <w:color w:val="000000" w:themeColor="text1"/>
+          <w:sz w:val="20"/>
+          <w:szCs w:val="20"/>
+          <w:lang w:val="en-GB"/>
+        </w:rPr>
+        <w:t>The</w:t>
+      </w:r>
+      <w:r>
+        <w:rPr>
+          <w:rFonts w:ascii="Arial" w:hAnsi="Arial" w:cs="Arial"/>
+          <w:color w:val="000000" w:themeColor="text1"/>
+          <w:sz w:val="20"/>
+          <w:szCs w:val="20"/>
+          <w:lang w:val="en-GB"/>
+        </w:rPr>
+        <w:t xml:space="preserve"> </w:t>
+      </w:r>
+      <w:r>
+        <w:rPr>
+          <w:rFonts w:ascii="Arial" w:hAnsi="Arial" w:cs="Arial"/>
+          <w:color w:val="000000" w:themeColor="text1"/>
+          <w:sz w:val="20"/>
+          <w:szCs w:val="20"/>
+          <w:lang w:val="en-GB"/>
+        </w:rPr>
+        <w:t xml:space="preserve">risk </w:t>
+      </w:r>
+      <w:r>
+        <w:rPr>
+          <w:rFonts w:ascii="Arial" w:hAnsi="Arial" w:cs="Arial"/>
+          <w:color w:val="000000" w:themeColor="text1"/>
+          <w:sz w:val="20"/>
+          <w:szCs w:val="20"/>
+          <w:lang w:val="en-GB"/>
+        </w:rPr>
+        <w:t>‘</w:t>
+      </w:r>
+      <w:r>
+        <w:rPr>
+          <w:rFonts w:ascii="Arial" w:hAnsi="Arial" w:cs="Arial"/>
+          <w:color w:val="000000" w:themeColor="text1"/>
+          <w:sz w:val="20"/>
+          <w:szCs w:val="20"/>
+          <w:lang w:val="en-GB"/>
+        </w:rPr>
+        <w:t>check-box</w:t>
+      </w:r>
+      <w:r>
+        <w:rPr>
+          <w:rFonts w:ascii="Arial" w:hAnsi="Arial" w:cs="Arial"/>
+          <w:color w:val="000000" w:themeColor="text1"/>
+          <w:sz w:val="20"/>
+          <w:szCs w:val="20"/>
+          <w:lang w:val="en-GB"/>
+        </w:rPr>
+        <w:t>’</w:t>
+      </w:r>
+      <w:r>
+        <w:rPr>
+          <w:rFonts w:ascii="Arial" w:hAnsi="Arial" w:cs="Arial"/>
+          <w:color w:val="000000" w:themeColor="text1"/>
+          <w:sz w:val="20"/>
+          <w:szCs w:val="20"/>
+          <w:lang w:val="en-GB"/>
+        </w:rPr>
+        <w:t xml:space="preserve"> list </w:t>
+      </w:r>
+      <w:r>
+        <w:rPr>
+          <w:rFonts w:ascii="Arial" w:hAnsi="Arial" w:cs="Arial"/>
+          <w:color w:val="000000" w:themeColor="text1"/>
+          <w:sz w:val="20"/>
+          <w:szCs w:val="20"/>
+          <w:lang w:val="en-GB"/>
+        </w:rPr>
+        <w:t xml:space="preserve">with </w:t>
+      </w:r>
+      <w:r>
+        <w:rPr>
+          <w:rFonts w:ascii="Arial" w:hAnsi="Arial" w:cs="Arial"/>
+          <w:color w:val="000000" w:themeColor="text1"/>
+          <w:sz w:val="20"/>
+          <w:szCs w:val="20"/>
+          <w:lang w:val="en-GB"/>
+        </w:rPr>
+        <w:t xml:space="preserve">details of </w:t>
+      </w:r>
+      <w:r>
+        <w:rPr>
+          <w:rFonts w:ascii="Arial" w:hAnsi="Arial" w:cs="Arial"/>
+          <w:color w:val="000000" w:themeColor="text1"/>
+          <w:sz w:val="20"/>
+          <w:szCs w:val="20"/>
+          <w:lang w:val="en-GB"/>
+        </w:rPr>
+        <w:t>impact</w:t>
+      </w:r>
+      <w:r>
+        <w:rPr>
+          <w:rFonts w:ascii="Arial" w:hAnsi="Arial" w:cs="Arial"/>
+          <w:color w:val="000000" w:themeColor="text1"/>
+          <w:sz w:val="20"/>
+          <w:szCs w:val="20"/>
+          <w:lang w:val="en-GB"/>
+        </w:rPr>
+        <w:t xml:space="preserve">, </w:t>
+      </w:r>
+      <w:r>
+        <w:rPr>
+          <w:rFonts w:ascii="Arial" w:hAnsi="Arial" w:cs="Arial"/>
+          <w:color w:val="000000" w:themeColor="text1"/>
+          <w:sz w:val="20"/>
+          <w:szCs w:val="20"/>
+          <w:lang w:val="en-GB"/>
+        </w:rPr>
+        <w:t xml:space="preserve">likelihood </w:t>
+      </w:r>
+      <w:r>
+        <w:rPr>
+          <w:rFonts w:ascii="Arial" w:hAnsi="Arial" w:cs="Arial"/>
+          <w:color w:val="000000" w:themeColor="text1"/>
+          <w:sz w:val="20"/>
+          <w:szCs w:val="20"/>
+          <w:lang w:val="en-GB"/>
+        </w:rPr>
+        <w:t xml:space="preserve">and their calculated </w:t>
+      </w:r>
+      <w:r>
+        <w:rPr>
+          <w:rFonts w:ascii="Arial" w:hAnsi="Arial" w:cs="Arial"/>
+          <w:color w:val="000000" w:themeColor="text1"/>
+          <w:sz w:val="20"/>
+          <w:szCs w:val="20"/>
+          <w:lang w:val="en-GB"/>
+        </w:rPr>
+        <w:t>Risk Score.</w:t>
+      </w:r>
+    </w:p>
+    <w:p>
+      <w:pPr>
+        <w:rPr>
+          <w:rFonts w:ascii="Arial" w:hAnsi="Arial" w:cs="Arial"/>
+          <w:color w:val="000000" w:themeColor="text1"/>
+          <w:sz w:val="20"/>
+          <w:szCs w:val="20"/>
+          <w:lang w:val="en-GB"/>
+        </w:rPr>
+      </w:pPr>
+    </w:p>
+    <w:p>
+      <w:pPr>
+        <w:rPr>
+          <w:rFonts w:ascii="Arial" w:hAnsi="Arial" w:cs="Arial"/>
+          <w:color w:val="000000" w:themeColor="text1"/>
+          <w:sz w:val="20"/>
+          <w:szCs w:val="20"/>
+          <w:lang w:val="en-GB"/>
+        </w:rPr>
+      </w:pPr>
+      <w:r>
+        <w:rPr>
+          <w:noProof/>
+          <w:lang w:val="en-GB" w:eastAsia="en-GB" w:bidi="ar-SA"/>
+        </w:rPr>
+        <w:drawing>
+          <wp:inline distT="0" distB="0" distL="0" distR="0" wp14:anchorId="78FF46B6" wp14:editId="7448BB36">
+            <wp:extent cx="7943850" cy="4647491"/>
+            <wp:effectExtent l="19050" t="19050" r="19050" b="20320"/>
+            <wp:docPr id="7" name="Picture 7"/>
+            <wp:cNvGraphicFramePr>
+              <a:graphicFrameLocks xmlns:a="http://schemas.openxmlformats.org/drawingml/2006/main" noChangeAspect="1"/>
+            </wp:cNvGraphicFramePr>
+            <a:graphic xmlns:a="http://schemas.openxmlformats.org/drawingml/2006/main">
+              <a:graphicData uri="http://schemas.openxmlformats.org/drawingml/2006/picture">
+                <pic:pic xmlns:pic="http://schemas.openxmlformats.org/drawingml/2006/picture">
+                  <pic:nvPicPr>
+                    <pic:cNvPr id="0" name=""/>
+                    <pic:cNvPicPr/>
+                  </pic:nvPicPr>
+                  <pic:blipFill>
+                    <a:blip r:embed="rId19"/>
+                    <a:stretch>
+                      <a:fillRect/>
+                    </a:stretch>
+                  </pic:blipFill>
+                  <pic:spPr>
+                    <a:xfrm>
+                      <a:off x="0" y="0"/>
+                      <a:ext cx="7945301" cy="4648340"/>
+                    </a:xfrm>
+                    <a:prstGeom prst="rect">
+                      <a:avLst/>
+                    </a:prstGeom>
+                    <a:ln w="12700">
+                      <a:solidFill>
+                        <a:schemeClr val="tx1"/>
+                      </a:solidFill>
+                    </a:ln>
+                  </pic:spPr>
+                </pic:pic>
+              </a:graphicData>
+            </a:graphic>
+          </wp:inline>
+        </w:drawing>
+      </w:r>
+    </w:p>
+    <w:p>
+      <w:pPr>
+        <w:widowControl/>
+        <w:suppressAutoHyphens w:val="0"/>
+        <w:spacing w:after="160" w:line="259" w:lineRule="auto"/>
+        <w:rPr>
+          <w:rFonts w:ascii="Arial" w:eastAsiaTheme="majorEastAsia" w:hAnsi="Arial" w:cs="Mangal"/>
+          <w:b/>
+          <w:color w:val="000000" w:themeColor="text1"/>
+          <w:sz w:val="32"/>
+          <w:szCs w:val="29"/>
+        </w:rPr>
+      </w:pPr>
+      <w:r>
+        <w:br w:type="page"/>
+      </w:r>
+    </w:p>
+    <w:p>
+      <w:pPr>
         <w:pStyle w:val="Heading1"/>
-      </w:pPr>
-      <w:bookmarkStart w:id="12" w:name="_Toc509667081"/>
-      <w:r>
+        <w:sectPr>
+          <w:pgSz w:w="15840" w:h="12240" w:orient="landscape"/>
+          <w:pgMar w:top="1440" w:right="1440" w:bottom="1440" w:left="1440" w:header="720" w:footer="720" w:gutter="0"/>
+          <w:cols w:space="720"/>
+          <w:docGrid w:linePitch="360"/>
+        </w:sectPr>
+      </w:pPr>
+    </w:p>
+    <w:p>
+      <w:pPr>
+        <w:pStyle w:val="Heading1"/>
+      </w:pPr>
+      <w:bookmarkStart w:id="13" w:name="_Toc510191052"/>
+      <w:r>
+        <w:lastRenderedPageBreak/>
         <w:t>Risk Register</w:t>
       </w:r>
-      <w:bookmarkEnd w:id="12"/>
+      <w:bookmarkEnd w:id="13"/>
       <w:r>
         <w:t xml:space="preserve"> </w:t>
       </w:r>
@@ -15117,6 +15504,131 @@
           <w:lang w:val="en-GB"/>
         </w:rPr>
       </w:pPr>
+    </w:p>
+    <w:p>
+      <w:pPr>
+        <w:rPr>
+          <w:rFonts w:ascii="Arial" w:hAnsi="Arial" w:cs="Arial"/>
+          <w:color w:val="000000" w:themeColor="text1"/>
+          <w:sz w:val="20"/>
+          <w:szCs w:val="20"/>
+          <w:lang w:val="en-GB"/>
+        </w:rPr>
+      </w:pPr>
+      <w:r>
+        <w:rPr>
+          <w:noProof/>
+          <w:lang w:val="en-GB" w:eastAsia="en-GB" w:bidi="ar-SA"/>
+        </w:rPr>
+        <w:drawing>
+          <wp:inline distT="0" distB="0" distL="0" distR="0" wp14:anchorId="2542F3A4" wp14:editId="14899925">
+            <wp:extent cx="7762875" cy="4761396"/>
+            <wp:effectExtent l="19050" t="19050" r="9525" b="20320"/>
+            <wp:docPr id="10" name="Picture 10"/>
+            <wp:cNvGraphicFramePr>
+              <a:graphicFrameLocks xmlns:a="http://schemas.openxmlformats.org/drawingml/2006/main" noChangeAspect="1"/>
+            </wp:cNvGraphicFramePr>
+            <a:graphic xmlns:a="http://schemas.openxmlformats.org/drawingml/2006/main">
+              <a:graphicData uri="http://schemas.openxmlformats.org/drawingml/2006/picture">
+                <pic:pic xmlns:pic="http://schemas.openxmlformats.org/drawingml/2006/picture">
+                  <pic:nvPicPr>
+                    <pic:cNvPr id="0" name=""/>
+                    <pic:cNvPicPr/>
+                  </pic:nvPicPr>
+                  <pic:blipFill>
+                    <a:blip r:embed="rId20"/>
+                    <a:stretch>
+                      <a:fillRect/>
+                    </a:stretch>
+                  </pic:blipFill>
+                  <pic:spPr>
+                    <a:xfrm>
+                      <a:off x="0" y="0"/>
+                      <a:ext cx="7762875" cy="4761396"/>
+                    </a:xfrm>
+                    <a:prstGeom prst="rect">
+                      <a:avLst/>
+                    </a:prstGeom>
+                    <a:ln w="12700">
+                      <a:solidFill>
+                        <a:schemeClr val="tx1"/>
+                      </a:solidFill>
+                    </a:ln>
+                  </pic:spPr>
+                </pic:pic>
+              </a:graphicData>
+            </a:graphic>
+          </wp:inline>
+        </w:drawing>
+      </w:r>
+    </w:p>
+    <w:p>
+      <w:pPr>
+        <w:pStyle w:val="Heading1"/>
+        <w:sectPr>
+          <w:pgSz w:w="15840" w:h="12240" w:orient="landscape"/>
+          <w:pgMar w:top="1440" w:right="1440" w:bottom="1440" w:left="1440" w:header="720" w:footer="720" w:gutter="0"/>
+          <w:cols w:space="720"/>
+          <w:docGrid w:linePitch="360"/>
+        </w:sectPr>
+      </w:pPr>
+    </w:p>
+    <w:p>
+      <w:pPr>
+        <w:pStyle w:val="Heading1"/>
+      </w:pPr>
+      <w:bookmarkStart w:id="14" w:name="_Toc510191053"/>
+      <w:r>
+        <w:lastRenderedPageBreak/>
+        <w:t>Risk Control and Monitoring</w:t>
+      </w:r>
+      <w:bookmarkEnd w:id="14"/>
+      <w:r>
+        <w:t xml:space="preserve"> </w:t>
+      </w:r>
+    </w:p>
+    <w:p>
+      <w:pPr>
+        <w:rPr>
+          <w:rFonts w:ascii="Arial" w:hAnsi="Arial" w:cs="Arial"/>
+          <w:color w:val="000000" w:themeColor="text1"/>
+          <w:sz w:val="20"/>
+          <w:szCs w:val="20"/>
+          <w:lang w:val="en-GB"/>
+        </w:rPr>
+      </w:pPr>
+      <w:r>
+        <w:rPr>
+          <w:rFonts w:ascii="Arial" w:hAnsi="Arial" w:cs="Arial"/>
+          <w:color w:val="000000" w:themeColor="text1"/>
+          <w:sz w:val="20"/>
+          <w:szCs w:val="20"/>
+          <w:lang w:val="en-GB"/>
+        </w:rPr>
+        <w:t xml:space="preserve">The team has agreed to periodically review the risk register and update it.  Similarly the team members are informed to notify the project team in case of new risks arising from their assigned work areas &amp; tasks.  </w:t>
+      </w:r>
+    </w:p>
+    <w:p>
+      <w:pPr>
+        <w:rPr>
+          <w:rFonts w:ascii="Arial" w:hAnsi="Arial" w:cs="Arial"/>
+          <w:color w:val="000000" w:themeColor="text1"/>
+          <w:sz w:val="20"/>
+          <w:szCs w:val="20"/>
+          <w:lang w:val="en-GB"/>
+        </w:rPr>
+      </w:pPr>
+    </w:p>
+    <w:p>
+      <w:pPr>
+        <w:rPr>
+          <w:rFonts w:ascii="Arial" w:hAnsi="Arial" w:cs="Arial"/>
+          <w:color w:val="000000" w:themeColor="text1"/>
+          <w:sz w:val="20"/>
+          <w:szCs w:val="20"/>
+          <w:lang w:val="en-GB"/>
+        </w:rPr>
+      </w:pPr>
       <w:r>
         <w:rPr>
           <w:rFonts w:ascii="Arial" w:hAnsi="Arial" w:cs="Arial"/>
@@ -15138,262 +15650,53 @@
           <w:lang w:val="en-GB"/>
         </w:rPr>
       </w:pPr>
-      <w:r>
-        <w:rPr>
-          <w:rFonts w:ascii="Arial" w:hAnsi="Arial" w:cs="Arial"/>
-          <w:color w:val="000000" w:themeColor="text1"/>
-          <w:sz w:val="20"/>
-          <w:szCs w:val="20"/>
-          <w:lang w:val="en-GB"/>
-        </w:rPr>
-        <w:t>…….</w:t>
-      </w:r>
-    </w:p>
-    <w:p>
-      <w:pPr>
-        <w:rPr>
-          <w:rFonts w:ascii="Arial" w:hAnsi="Arial" w:cs="Arial"/>
-          <w:color w:val="000000" w:themeColor="text1"/>
-          <w:sz w:val="20"/>
-          <w:szCs w:val="20"/>
-          <w:lang w:val="en-GB"/>
-        </w:rPr>
-      </w:pPr>
-      <w:r>
-        <w:rPr>
-          <w:rFonts w:ascii="Arial" w:hAnsi="Arial" w:cs="Arial"/>
-          <w:color w:val="000000" w:themeColor="text1"/>
-          <w:sz w:val="20"/>
-          <w:szCs w:val="20"/>
-          <w:lang w:val="en-GB"/>
-        </w:rPr>
-        <w:t>…….</w:t>
-      </w:r>
-    </w:p>
-    <w:p>
-      <w:pPr>
-        <w:rPr>
-          <w:rFonts w:ascii="Arial" w:hAnsi="Arial" w:cs="Arial"/>
-          <w:color w:val="000000" w:themeColor="text1"/>
-          <w:sz w:val="20"/>
-          <w:szCs w:val="20"/>
-          <w:lang w:val="en-GB"/>
-        </w:rPr>
-      </w:pPr>
-    </w:p>
-    <w:p>
-      <w:pPr>
-        <w:pStyle w:val="Heading1"/>
-      </w:pPr>
-      <w:bookmarkStart w:id="13" w:name="_Toc509667082"/>
-      <w:r>
-        <w:t>Risk Control and Monitoring</w:t>
-      </w:r>
-      <w:bookmarkEnd w:id="13"/>
-      <w:r>
-        <w:t xml:space="preserve"> </w:t>
-      </w:r>
-    </w:p>
-    <w:p>
-      <w:pPr>
-        <w:rPr>
-          <w:rFonts w:ascii="Arial" w:hAnsi="Arial" w:cs="Arial"/>
-          <w:color w:val="000000" w:themeColor="text1"/>
-          <w:sz w:val="20"/>
-          <w:szCs w:val="20"/>
-          <w:lang w:val="en-GB"/>
-        </w:rPr>
-      </w:pPr>
-      <w:r>
-        <w:rPr>
-          <w:rFonts w:ascii="Arial" w:hAnsi="Arial" w:cs="Arial"/>
-          <w:color w:val="000000" w:themeColor="text1"/>
-          <w:sz w:val="20"/>
-          <w:szCs w:val="20"/>
-          <w:lang w:val="en-GB"/>
-        </w:rPr>
-        <w:t xml:space="preserve">The team has agreed to periodically review the risk register and update it.  Similarly the team members are informed to notify the project team in case of new risks arising from their assigned work areas &amp; </w:t>
-      </w:r>
-      <w:r>
-        <w:rPr>
-          <w:rFonts w:ascii="Arial" w:hAnsi="Arial" w:cs="Arial"/>
-          <w:color w:val="000000" w:themeColor="text1"/>
-          <w:sz w:val="20"/>
-          <w:szCs w:val="20"/>
-          <w:lang w:val="en-GB"/>
-        </w:rPr>
-        <w:lastRenderedPageBreak/>
-        <w:t xml:space="preserve">tasks.  </w:t>
-      </w:r>
-    </w:p>
-    <w:p>
-      <w:pPr>
-        <w:rPr>
-          <w:rFonts w:ascii="Arial" w:hAnsi="Arial" w:cs="Arial"/>
-          <w:color w:val="000000" w:themeColor="text1"/>
-          <w:sz w:val="20"/>
-          <w:szCs w:val="20"/>
-          <w:lang w:val="en-GB"/>
-        </w:rPr>
-      </w:pPr>
-    </w:p>
-    <w:p>
-      <w:pPr>
-        <w:rPr>
-          <w:rFonts w:ascii="Arial" w:hAnsi="Arial" w:cs="Arial"/>
-          <w:color w:val="000000" w:themeColor="text1"/>
-          <w:sz w:val="20"/>
-          <w:szCs w:val="20"/>
-          <w:lang w:val="en-GB"/>
-        </w:rPr>
-      </w:pPr>
-      <w:r>
-        <w:rPr>
-          <w:rFonts w:ascii="Arial" w:hAnsi="Arial" w:cs="Arial"/>
-          <w:color w:val="000000" w:themeColor="text1"/>
-          <w:sz w:val="20"/>
-          <w:szCs w:val="20"/>
-          <w:lang w:val="en-GB"/>
-        </w:rPr>
-        <w:t>…….</w:t>
-      </w:r>
-    </w:p>
-    <w:p>
-      <w:pPr>
-        <w:rPr>
-          <w:rFonts w:ascii="Arial" w:hAnsi="Arial" w:cs="Arial"/>
-          <w:color w:val="000000" w:themeColor="text1"/>
-          <w:sz w:val="20"/>
-          <w:szCs w:val="20"/>
-          <w:lang w:val="en-GB"/>
-        </w:rPr>
-      </w:pPr>
-      <w:r>
-        <w:rPr>
-          <w:rFonts w:ascii="Arial" w:hAnsi="Arial" w:cs="Arial"/>
-          <w:color w:val="000000" w:themeColor="text1"/>
-          <w:sz w:val="20"/>
-          <w:szCs w:val="20"/>
-          <w:lang w:val="en-GB"/>
-        </w:rPr>
-        <w:t>…….</w:t>
-      </w:r>
-    </w:p>
-    <w:p>
-      <w:pPr>
-        <w:rPr>
-          <w:rFonts w:ascii="Arial" w:hAnsi="Arial" w:cs="Arial"/>
-          <w:color w:val="000000" w:themeColor="text1"/>
-          <w:sz w:val="20"/>
-          <w:szCs w:val="20"/>
-          <w:lang w:val="en-GB"/>
-        </w:rPr>
-      </w:pPr>
-      <w:r>
-        <w:rPr>
-          <w:rFonts w:ascii="Arial" w:hAnsi="Arial" w:cs="Arial"/>
-          <w:color w:val="000000" w:themeColor="text1"/>
-          <w:sz w:val="20"/>
-          <w:szCs w:val="20"/>
-          <w:lang w:val="en-GB"/>
-        </w:rPr>
-        <w:t>…….</w:t>
-      </w:r>
-    </w:p>
-    <w:p>
-      <w:pPr>
-        <w:jc w:val="both"/>
-        <w:rPr>
-          <w:rFonts w:ascii="Arial" w:hAnsi="Arial" w:cs="Arial"/>
-          <w:color w:val="000000" w:themeColor="text1"/>
-          <w:sz w:val="20"/>
-          <w:szCs w:val="20"/>
-        </w:rPr>
-      </w:pPr>
-      <w:bookmarkStart w:id="14" w:name="_GoBack"/>
-      <w:bookmarkEnd w:id="14"/>
-    </w:p>
-    <w:p>
-      <w:pPr>
-        <w:jc w:val="both"/>
-        <w:rPr>
-          <w:rFonts w:ascii="Arial" w:hAnsi="Arial" w:cs="Arial"/>
-          <w:color w:val="000000" w:themeColor="text1"/>
-          <w:sz w:val="20"/>
-          <w:szCs w:val="20"/>
-        </w:rPr>
-      </w:pPr>
-    </w:p>
-    <w:p>
-      <w:pPr>
-        <w:rPr>
-          <w:rFonts w:ascii="Arial" w:hAnsi="Arial" w:cs="Arial"/>
-          <w:color w:val="000000" w:themeColor="text1"/>
-          <w:sz w:val="20"/>
-          <w:szCs w:val="20"/>
-        </w:rPr>
-      </w:pPr>
-    </w:p>
-    <w:p>
-      <w:pPr>
-        <w:rPr>
-          <w:rFonts w:ascii="Arial" w:hAnsi="Arial" w:cs="Arial"/>
-          <w:color w:val="000000" w:themeColor="text1"/>
-          <w:sz w:val="20"/>
-          <w:szCs w:val="20"/>
-        </w:rPr>
-      </w:pPr>
-    </w:p>
-    <w:p>
-      <w:pPr>
-        <w:rPr>
-          <w:rFonts w:ascii="Arial" w:hAnsi="Arial" w:cs="Arial"/>
-          <w:color w:val="000000" w:themeColor="text1"/>
-          <w:sz w:val="20"/>
-          <w:szCs w:val="20"/>
-        </w:rPr>
-      </w:pPr>
-    </w:p>
-    <w:p>
-      <w:pPr>
-        <w:ind w:left="360"/>
-        <w:rPr>
-          <w:rFonts w:ascii="Arial" w:hAnsi="Arial" w:cs="Arial"/>
-          <w:color w:val="000000" w:themeColor="text1"/>
-          <w:sz w:val="20"/>
-          <w:szCs w:val="20"/>
-        </w:rPr>
-      </w:pPr>
-    </w:p>
-    <w:p>
-      <w:pPr>
-        <w:pStyle w:val="ListParagraph"/>
-        <w:rPr>
-          <w:rFonts w:ascii="Arial" w:hAnsi="Arial" w:cs="Arial"/>
-          <w:color w:val="000000" w:themeColor="text1"/>
-          <w:sz w:val="20"/>
-          <w:szCs w:val="20"/>
-        </w:rPr>
-      </w:pPr>
-    </w:p>
-    <w:p>
-      <w:pPr>
-        <w:pStyle w:val="ListParagraph"/>
-        <w:rPr>
-          <w:rFonts w:ascii="Arial" w:hAnsi="Arial" w:cs="Arial"/>
-          <w:color w:val="000000" w:themeColor="text1"/>
-          <w:sz w:val="20"/>
-          <w:szCs w:val="20"/>
-        </w:rPr>
-      </w:pPr>
+    </w:p>
+    <w:p>
+      <w:pPr>
+        <w:rPr>
+          <w:rFonts w:ascii="Arial" w:hAnsi="Arial" w:cs="Arial"/>
+          <w:color w:val="000000" w:themeColor="text1"/>
+          <w:sz w:val="20"/>
+          <w:szCs w:val="20"/>
+          <w:lang w:val="en-GB"/>
+        </w:rPr>
+      </w:pPr>
+    </w:p>
+    <w:p>
+      <w:pPr>
+        <w:rPr>
+          <w:rFonts w:ascii="Arial" w:hAnsi="Arial" w:cs="Arial"/>
+          <w:color w:val="000000" w:themeColor="text1"/>
+          <w:sz w:val="20"/>
+          <w:szCs w:val="20"/>
+          <w:lang w:val="en-GB"/>
+        </w:rPr>
+      </w:pPr>
+    </w:p>
+    <w:p>
+      <w:pPr>
+        <w:rPr>
+          <w:rFonts w:ascii="Arial" w:hAnsi="Arial" w:cs="Arial"/>
+          <w:color w:val="000000" w:themeColor="text1"/>
+          <w:sz w:val="20"/>
+          <w:szCs w:val="20"/>
+          <w:lang w:val="en-GB"/>
+        </w:rPr>
+      </w:pPr>
+    </w:p>
+    <w:p>
+      <w:pPr>
+        <w:rPr>
+          <w:rFonts w:ascii="Arial" w:hAnsi="Arial" w:cs="Arial"/>
+          <w:color w:val="000000" w:themeColor="text1"/>
+          <w:sz w:val="20"/>
+          <w:szCs w:val="20"/>
+        </w:rPr>
+      </w:pPr>
+      <w:bookmarkStart w:id="15" w:name="_GoBack"/>
+      <w:bookmarkEnd w:id="15"/>
     </w:p>
     <w:sectPr>
-      <w:headerReference w:type="even" r:id="rId14"/>
-      <w:headerReference w:type="default" r:id="rId15"/>
-      <w:footerReference w:type="even" r:id="rId16"/>
-      <w:footerReference w:type="default" r:id="rId17"/>
-      <w:headerReference w:type="first" r:id="rId18"/>
-      <w:footerReference w:type="first" r:id="rId19"/>
       <w:pgSz w:w="12240" w:h="15840"/>
       <w:pgMar w:top="1440" w:right="1440" w:bottom="1440" w:left="1440" w:header="720" w:footer="720" w:gutter="0"/>
       <w:cols w:space="720"/>
@@ -15461,7 +15764,7 @@
       <mc:AlternateContent>
         <mc:Choice Requires="wpg">
           <w:drawing>
-            <wp:anchor distT="0" distB="0" distL="114300" distR="114300" simplePos="0" relativeHeight="251659264" behindDoc="0" locked="0" layoutInCell="1" allowOverlap="1" wp14:anchorId="1C97E239" wp14:editId="09CE5377">
+            <wp:anchor distT="0" distB="0" distL="114300" distR="114300" simplePos="0" relativeHeight="251659264" behindDoc="0" locked="0" layoutInCell="1" allowOverlap="1" wp14:anchorId="41A4D426" wp14:editId="6B6B93B0">
               <wp:simplePos x="0" y="0"/>
               <wp:positionH relativeFrom="column">
                 <wp:posOffset>3936365</wp:posOffset>
@@ -15823,7 +16126,7 @@
         <w:sz w:val="16"/>
         <w:szCs w:val="16"/>
       </w:rPr>
-      <w:t>10</w:t>
+      <w:t>11</w:t>
     </w:r>
     <w:r>
       <w:rPr>
@@ -15873,7 +16176,7 @@
         <w:sz w:val="16"/>
         <w:szCs w:val="16"/>
       </w:rPr>
-      <w:t>10</w:t>
+      <w:t>12</w:t>
     </w:r>
     <w:r>
       <w:rPr>
@@ -19974,7 +20277,7 @@
   <a:extraClrSchemeLst/>
   <a:extLst>
     <a:ext uri="{05A4C25C-085E-4340-85A3-A5531E510DB2}">
-      <thm15:themeFamily xmlns="" xmlns:thm15="http://schemas.microsoft.com/office/thememl/2012/main" name="Office Theme" id="{62F939B6-93AF-4DB8-9C6B-D6C7DFDC589F}" vid="{4A3C46E8-61CC-4603-A589-7422A47A8E4A}"/>
+      <thm15:themeFamily xmlns:thm15="http://schemas.microsoft.com/office/thememl/2012/main" xmlns="" name="Office Theme" id="{62F939B6-93AF-4DB8-9C6B-D6C7DFDC589F}" vid="{4A3C46E8-61CC-4603-A589-7422A47A8E4A}"/>
     </a:ext>
   </a:extLst>
 </a:theme>
@@ -19985,7 +20288,7 @@
 </file>
 
 <file path=customXml/itemProps1.xml><?xml version="1.0" encoding="utf-8"?>
-<ds:datastoreItem xmlns:ds="http://schemas.openxmlformats.org/officeDocument/2006/customXml" ds:itemID="{7F5D5599-1DD6-49D6-AF8D-44FA74C37855}">
+<ds:datastoreItem xmlns:ds="http://schemas.openxmlformats.org/officeDocument/2006/customXml" ds:itemID="{E5427A90-A09F-476C-B641-DBB42C968528}">
   <ds:schemaRefs>
     <ds:schemaRef ds:uri="http://schemas.openxmlformats.org/officeDocument/2006/bibliography"/>
   </ds:schemaRefs>

</xml_diff>